<commit_message>
lectures for day 6
</commit_message>
<xml_diff>
--- a/rmarkdown.docx
+++ b/rmarkdown.docx
@@ -491,7 +491,7 @@
         <w:t xml:space="preserve">.</w:t>
       </w:r>
       <w:r>
-        <w:br/>
+        <w:br w:type="textWrapping"/>
       </w:r>
       <w:r>
         <w:t xml:space="preserve">Here’s</w:t>
@@ -511,7 +511,7 @@
         <w:t xml:space="preserve">.</w:t>
       </w:r>
       <w:r>
-        <w:br/>
+        <w:br w:type="textWrapping"/>
       </w:r>
       <w:r>
         <w:t xml:space="preserve">And now back to</w:t>
@@ -1791,7 +1791,7 @@
         <w:t xml:space="preserve">to end a code chunk</w:t>
       </w:r>
       <w:r>
-        <w:br/>
+        <w:br w:type="textWrapping"/>
       </w:r>
     </w:p>
     <w:p>
@@ -1833,7 +1833,7 @@
         <w:t xml:space="preserve">)</w:t>
       </w:r>
       <w:r>
-        <w:br/>
+        <w:br w:type="textWrapping"/>
       </w:r>
     </w:p>
     <w:p>
@@ -1896,7 +1896,7 @@
         <w:t xml:space="preserve">##   temperature pressure</w:t>
       </w:r>
       <w:r>
-        <w:br/>
+        <w:br w:type="textWrapping"/>
       </w:r>
       <w:r>
         <w:rPr>
@@ -1905,7 +1905,7 @@
         <w:t xml:space="preserve">## 1           0   0.0002</w:t>
       </w:r>
       <w:r>
-        <w:br/>
+        <w:br w:type="textWrapping"/>
       </w:r>
       <w:r>
         <w:rPr>
@@ -1914,7 +1914,7 @@
         <w:t xml:space="preserve">## 2          20   0.0012</w:t>
       </w:r>
       <w:r>
-        <w:br/>
+        <w:br w:type="textWrapping"/>
       </w:r>
       <w:r>
         <w:rPr>
@@ -1923,7 +1923,7 @@
         <w:t xml:space="preserve">## 3          40   0.0060</w:t>
       </w:r>
       <w:r>
-        <w:br/>
+        <w:br w:type="textWrapping"/>
       </w:r>
       <w:r>
         <w:rPr>
@@ -1932,7 +1932,7 @@
         <w:t xml:space="preserve">## 4          60   0.0300</w:t>
       </w:r>
       <w:r>
-        <w:br/>
+        <w:br w:type="textWrapping"/>
       </w:r>
       <w:r>
         <w:rPr>
@@ -1941,7 +1941,7 @@
         <w:t xml:space="preserve">## 5          80   0.0900</w:t>
       </w:r>
       <w:r>
-        <w:br/>
+        <w:br w:type="textWrapping"/>
       </w:r>
       <w:r>
         <w:rPr>
@@ -1978,7 +1978,7 @@
         <w:t xml:space="preserve">##   temperature     pressure       </w:t>
       </w:r>
       <w:r>
-        <w:br/>
+        <w:br w:type="textWrapping"/>
       </w:r>
       <w:r>
         <w:rPr>
@@ -1987,7 +1987,7 @@
         <w:t xml:space="preserve">##  Min.   :  0   Min.   :  0.0002  </w:t>
       </w:r>
       <w:r>
-        <w:br/>
+        <w:br w:type="textWrapping"/>
       </w:r>
       <w:r>
         <w:rPr>
@@ -1996,7 +1996,7 @@
         <w:t xml:space="preserve">##  1st Qu.: 90   1st Qu.:  0.1800  </w:t>
       </w:r>
       <w:r>
-        <w:br/>
+        <w:br w:type="textWrapping"/>
       </w:r>
       <w:r>
         <w:rPr>
@@ -2005,7 +2005,7 @@
         <w:t xml:space="preserve">##  Median :180   Median :  8.8000  </w:t>
       </w:r>
       <w:r>
-        <w:br/>
+        <w:br w:type="textWrapping"/>
       </w:r>
       <w:r>
         <w:rPr>
@@ -2014,7 +2014,7 @@
         <w:t xml:space="preserve">##  Mean   :180   Mean   :124.3367  </w:t>
       </w:r>
       <w:r>
-        <w:br/>
+        <w:br w:type="textWrapping"/>
       </w:r>
       <w:r>
         <w:rPr>
@@ -2023,7 +2023,7 @@
         <w:t xml:space="preserve">##  3rd Qu.:270   3rd Qu.:126.5000  </w:t>
       </w:r>
       <w:r>
-        <w:br/>
+        <w:br w:type="textWrapping"/>
       </w:r>
       <w:r>
         <w:rPr>
@@ -2123,7 +2123,7 @@
         <w:t xml:space="preserve">)</w:t>
       </w:r>
       <w:r>
-        <w:br/>
+        <w:br w:type="textWrapping"/>
       </w:r>
       <w:r>
         <w:rPr>
@@ -2167,7 +2167,7 @@
         <w:pStyle w:val="FirstParagraph"/>
       </w:pPr>
       <w:r>
-        <w:t xml:space="preserve">Then I can write x = -0.7336645 and y = 0.9959624.</w:t>
+        <w:t xml:space="preserve">Then I can write x = 2.1614889 and y = 1.3853053.</w:t>
       </w:r>
     </w:p>
     <w:p>
@@ -2380,7 +2380,7 @@
         <w:t xml:space="preserve">(knitr)</w:t>
       </w:r>
       <w:r>
-        <w:br/>
+        <w:br w:type="textWrapping"/>
       </w:r>
       <w:r>
         <w:rPr>
@@ -2537,6 +2537,109 @@
 <file path=word/numbering.xml><?xml version="1.0" encoding="utf-8"?>
 <w:numbering xmlns:w="http://schemas.openxmlformats.org/wordprocessingml/2006/main">
   <w:abstractNum w:abstractNumId="990">
+    <w:nsid w:val="170cd2de"/>
+    <w:multiLevelType w:val="multilevel"/>
+    <w:lvl w:ilvl="0">
+      <w:numFmt w:val="bullet"/>
+      <w:lvlText w:val=" "/>
+      <w:lvlJc w:val="left"/>
+      <w:pPr>
+        <w:tabs>
+          <w:tab w:val="num" w:pos="0"/>
+        </w:tabs>
+        <w:ind w:left="480" w:hanging="480"/>
+      </w:pPr>
+    </w:lvl>
+    <w:lvl w:ilvl="1">
+      <w:numFmt w:val="bullet"/>
+      <w:lvlText w:val=" "/>
+      <w:lvlJc w:val="left"/>
+      <w:pPr>
+        <w:tabs>
+          <w:tab w:val="num" w:pos="720"/>
+        </w:tabs>
+        <w:ind w:left="1200" w:hanging="480"/>
+      </w:pPr>
+    </w:lvl>
+    <w:lvl w:ilvl="2">
+      <w:numFmt w:val="bullet"/>
+      <w:lvlText w:val=" "/>
+      <w:lvlJc w:val="left"/>
+      <w:pPr>
+        <w:tabs>
+          <w:tab w:val="num" w:pos="1440"/>
+        </w:tabs>
+        <w:ind w:left="1920" w:hanging="480"/>
+      </w:pPr>
+    </w:lvl>
+    <w:lvl w:ilvl="3">
+      <w:numFmt w:val="bullet"/>
+      <w:lvlText w:val=" "/>
+      <w:lvlJc w:val="left"/>
+      <w:pPr>
+        <w:tabs>
+          <w:tab w:val="num" w:pos="2160"/>
+        </w:tabs>
+        <w:ind w:left="2640" w:hanging="480"/>
+      </w:pPr>
+    </w:lvl>
+    <w:lvl w:ilvl="4">
+      <w:numFmt w:val="bullet"/>
+      <w:lvlText w:val=" "/>
+      <w:lvlJc w:val="left"/>
+      <w:pPr>
+        <w:tabs>
+          <w:tab w:val="num" w:pos="2880"/>
+        </w:tabs>
+        <w:ind w:left="3360" w:hanging="480"/>
+      </w:pPr>
+    </w:lvl>
+    <w:lvl w:ilvl="5">
+      <w:numFmt w:val="bullet"/>
+      <w:lvlText w:val=" "/>
+      <w:lvlJc w:val="left"/>
+      <w:pPr>
+        <w:tabs>
+          <w:tab w:val="num" w:pos="3600"/>
+        </w:tabs>
+        <w:ind w:left="4080" w:hanging="480"/>
+      </w:pPr>
+    </w:lvl>
+    <w:lvl w:ilvl="6">
+      <w:numFmt w:val="bullet"/>
+      <w:lvlText w:val=" "/>
+      <w:lvlJc w:val="left"/>
+      <w:pPr>
+        <w:tabs>
+          <w:tab w:val="num" w:pos="4320"/>
+        </w:tabs>
+        <w:ind w:left="4800" w:hanging="480"/>
+      </w:pPr>
+    </w:lvl>
+    <w:lvl w:ilvl="7">
+      <w:numFmt w:val="bullet"/>
+      <w:lvlText w:val=" "/>
+      <w:lvlJc w:val="left"/>
+      <w:pPr>
+        <w:tabs>
+          <w:tab w:val="num" w:pos="5040"/>
+        </w:tabs>
+        <w:ind w:left="5520" w:hanging="480"/>
+      </w:pPr>
+    </w:lvl>
+    <w:lvl w:ilvl="8">
+      <w:numFmt w:val="bullet"/>
+      <w:lvlText w:val=" "/>
+      <w:lvlJc w:val="left"/>
+      <w:pPr>
+        <w:tabs>
+          <w:tab w:val="num" w:pos="5760"/>
+        </w:tabs>
+        <w:ind w:left="6240" w:hanging="480"/>
+      </w:pPr>
+    </w:lvl>
+  </w:abstractNum>
+  <w:abstractNum w:abstractNumId="990">
     <w:nsid w:val="2c1ae401"/>
     <w:multiLevelType w:val="multilevel"/>
     <w:lvl w:ilvl="0">
@@ -2854,6 +2957,9 @@
       </w:pPr>
     </w:lvl>
   </w:abstractNum>
+  <w:num w:numId="1000">
+    <w:abstractNumId w:val="990"/>
+  </w:num>
   <w:num w:numId="1000">
     <w:abstractNumId w:val="990"/>
   </w:num>

</xml_diff>